<commit_message>
Notes collected based on consultations
</commit_message>
<xml_diff>
--- a/final_project/Documentation.docx
+++ b/final_project/Documentation.docx
@@ -121,21 +121,11 @@
           <w:lang w:val="en-GB"/>
         </w:rPr>
       </w:pPr>
-      <w:proofErr w:type="spellStart"/>
-      <w:proofErr w:type="gramStart"/>
-      <w:r>
-        <w:rPr>
-          <w:lang w:val="en-GB"/>
-        </w:rPr>
-        <w:t>Pre primary</w:t>
-      </w:r>
-      <w:proofErr w:type="spellEnd"/>
-      <w:proofErr w:type="gramEnd"/>
-      <w:r>
-        <w:rPr>
-          <w:lang w:val="en-GB"/>
-        </w:rPr>
-        <w:t xml:space="preserve"> – Primary – Lower sec – Upper Sec</w:t>
+      <w:r>
+        <w:rPr>
+          <w:lang w:val="en-GB"/>
+        </w:rPr>
+        <w:t>Pre primary – Primary – Lower sec – Upper Sec</w:t>
       </w:r>
     </w:p>
     <w:p>
@@ -600,16 +590,8 @@
         <w:rPr>
           <w:lang w:val="en-GB"/>
         </w:rPr>
-        <w:t xml:space="preserve">Try to choose one that wouldn’t correlate with main X and other </w:t>
-      </w:r>
-      <w:proofErr w:type="spellStart"/>
-      <w:r>
-        <w:rPr>
-          <w:lang w:val="en-GB"/>
-        </w:rPr>
-        <w:t>Xs</w:t>
-      </w:r>
-      <w:proofErr w:type="spellEnd"/>
+        <w:t>Try to choose one that wouldn’t correlate with main X and other Xs</w:t>
+      </w:r>
     </w:p>
     <w:p>
       <w:pPr>
@@ -668,19 +650,7 @@
         <w:rPr>
           <w:lang w:val="en-GB"/>
         </w:rPr>
-        <w:t xml:space="preserve"> </w:t>
-      </w:r>
-      <w:r>
-        <w:rPr>
-          <w:lang w:val="en-GB"/>
-        </w:rPr>
-        <w:t>M</w:t>
-      </w:r>
-      <w:r>
-        <w:rPr>
-          <w:lang w:val="en-GB"/>
-        </w:rPr>
-        <w:t>ale Primary</w:t>
+        <w:t xml:space="preserve"> Male Primary</w:t>
       </w:r>
     </w:p>
     <w:p>
@@ -741,21 +711,7 @@
         <w:rPr>
           <w:lang w:val="en-GB"/>
         </w:rPr>
-        <w:t xml:space="preserve">Institutional </w:t>
-      </w:r>
-      <w:proofErr w:type="spellStart"/>
-      <w:r>
-        <w:rPr>
-          <w:lang w:val="en-GB"/>
-        </w:rPr>
-        <w:t>Delviery</w:t>
-      </w:r>
-      <w:proofErr w:type="spellEnd"/>
-      <w:r>
-        <w:rPr>
-          <w:lang w:val="en-GB"/>
-        </w:rPr>
-        <w:t xml:space="preserve"> vs life expectancy</w:t>
+        <w:t>Institutional Delviery vs life expectancy</w:t>
       </w:r>
     </w:p>
     <w:p>
@@ -769,19 +725,11 @@
           <w:lang w:val="en-GB"/>
         </w:rPr>
       </w:pPr>
-      <w:proofErr w:type="gramStart"/>
-      <w:r>
-        <w:rPr>
-          <w:lang w:val="en-GB"/>
-        </w:rPr>
-        <w:t>https://data.unicef.org/resources/data_explorer/unicef_f/?ag=UNICEF&amp;df=GLOBAL_DATAFLOW&amp;ver=1.0&amp;dq=.DM_LIFE_EXP..</w:t>
-      </w:r>
-      <w:proofErr w:type="gramEnd"/>
-      <w:r>
-        <w:rPr>
-          <w:lang w:val="en-GB"/>
-        </w:rPr>
-        <w:t>&amp;startPeriod=2015&amp;endPeriod=2018</w:t>
+      <w:r>
+        <w:rPr>
+          <w:lang w:val="en-GB"/>
+        </w:rPr>
+        <w:t>https://data.unicef.org/resources/data_explorer/unicef_f/?ag=UNICEF&amp;df=GLOBAL_DATAFLOW&amp;ver=1.0&amp;dq=.DM_LIFE_EXP..&amp;startPeriod=2015&amp;endPeriod=2018</w:t>
       </w:r>
     </w:p>
     <w:p>
@@ -1188,6 +1136,741 @@
         </w:rPr>
       </w:pPr>
     </w:p>
+    <w:p>
+      <w:pPr>
+        <w:rPr>
+          <w:lang w:val="en-GB"/>
+        </w:rPr>
+      </w:pPr>
+    </w:p>
+    <w:tbl>
+      <w:tblPr>
+        <w:tblStyle w:val="TableGrid"/>
+        <w:tblW w:w="0" w:type="auto"/>
+        <w:tblLook w:val="04A0" w:firstRow="1" w:lastRow="0" w:firstColumn="1" w:lastColumn="0" w:noHBand="0" w:noVBand="1"/>
+      </w:tblPr>
+      <w:tblGrid>
+        <w:gridCol w:w="1406"/>
+        <w:gridCol w:w="1399"/>
+        <w:gridCol w:w="1399"/>
+        <w:gridCol w:w="1508"/>
+        <w:gridCol w:w="1299"/>
+        <w:gridCol w:w="1208"/>
+        <w:gridCol w:w="1131"/>
+      </w:tblGrid>
+      <w:tr>
+        <w:tc>
+          <w:tcPr>
+            <w:tcW w:w="1455" w:type="dxa"/>
+          </w:tcPr>
+          <w:p>
+            <w:pPr>
+              <w:jc w:val="center"/>
+              <w:rPr>
+                <w:lang w:val="en-GB"/>
+              </w:rPr>
+            </w:pPr>
+            <w:r>
+              <w:rPr>
+                <w:lang w:val="en-GB"/>
+              </w:rPr>
+              <w:t>Y</w:t>
+            </w:r>
+          </w:p>
+        </w:tc>
+        <w:tc>
+          <w:tcPr>
+            <w:tcW w:w="1447" w:type="dxa"/>
+          </w:tcPr>
+          <w:p>
+            <w:pPr>
+              <w:jc w:val="center"/>
+              <w:rPr>
+                <w:lang w:val="en-GB"/>
+              </w:rPr>
+            </w:pPr>
+            <w:r>
+              <w:rPr>
+                <w:lang w:val="en-GB"/>
+              </w:rPr>
+              <w:t>X1</w:t>
+            </w:r>
+          </w:p>
+        </w:tc>
+        <w:tc>
+          <w:tcPr>
+            <w:tcW w:w="1448" w:type="dxa"/>
+          </w:tcPr>
+          <w:p>
+            <w:pPr>
+              <w:jc w:val="center"/>
+              <w:rPr>
+                <w:lang w:val="en-GB"/>
+              </w:rPr>
+            </w:pPr>
+            <w:r>
+              <w:rPr>
+                <w:lang w:val="en-GB"/>
+              </w:rPr>
+              <w:t>X2</w:t>
+            </w:r>
+          </w:p>
+        </w:tc>
+        <w:tc>
+          <w:tcPr>
+            <w:tcW w:w="1545" w:type="dxa"/>
+          </w:tcPr>
+          <w:p>
+            <w:pPr>
+              <w:jc w:val="center"/>
+              <w:rPr>
+                <w:lang w:val="en-GB"/>
+              </w:rPr>
+            </w:pPr>
+            <w:r>
+              <w:rPr>
+                <w:lang w:val="en-GB"/>
+              </w:rPr>
+              <w:t>X3</w:t>
+            </w:r>
+          </w:p>
+        </w:tc>
+        <w:tc>
+          <w:tcPr>
+            <w:tcW w:w="1036" w:type="dxa"/>
+          </w:tcPr>
+          <w:p>
+            <w:pPr>
+              <w:jc w:val="center"/>
+              <w:rPr>
+                <w:lang w:val="en-GB"/>
+              </w:rPr>
+            </w:pPr>
+            <w:r>
+              <w:rPr>
+                <w:lang w:val="en-GB"/>
+              </w:rPr>
+              <w:t>X4</w:t>
+            </w:r>
+          </w:p>
+        </w:tc>
+        <w:tc>
+          <w:tcPr>
+            <w:tcW w:w="1276" w:type="dxa"/>
+          </w:tcPr>
+          <w:p>
+            <w:pPr>
+              <w:jc w:val="center"/>
+              <w:rPr>
+                <w:lang w:val="en-GB"/>
+              </w:rPr>
+            </w:pPr>
+            <w:r>
+              <w:rPr>
+                <w:lang w:val="en-GB"/>
+              </w:rPr>
+              <w:t>X5</w:t>
+            </w:r>
+          </w:p>
+        </w:tc>
+        <w:tc>
+          <w:tcPr>
+            <w:tcW w:w="1143" w:type="dxa"/>
+          </w:tcPr>
+          <w:p>
+            <w:pPr>
+              <w:jc w:val="center"/>
+              <w:rPr>
+                <w:lang w:val="en-GB"/>
+              </w:rPr>
+            </w:pPr>
+            <w:r>
+              <w:rPr>
+                <w:lang w:val="en-GB"/>
+              </w:rPr>
+              <w:t>X6</w:t>
+            </w:r>
+          </w:p>
+        </w:tc>
+      </w:tr>
+      <w:tr>
+        <w:tc>
+          <w:tcPr>
+            <w:tcW w:w="1455" w:type="dxa"/>
+          </w:tcPr>
+          <w:p>
+            <w:pPr>
+              <w:jc w:val="center"/>
+              <w:rPr>
+                <w:lang w:val="en-GB"/>
+              </w:rPr>
+            </w:pPr>
+            <w:r>
+              <w:rPr>
+                <w:lang w:val="en-GB"/>
+              </w:rPr>
+              <w:t>Under</w:t>
+            </w:r>
+            <w:r>
+              <w:rPr>
+                <w:lang w:val="en-GB"/>
+              </w:rPr>
+              <w:t>-</w:t>
+            </w:r>
+            <w:r>
+              <w:rPr>
+                <w:lang w:val="en-GB"/>
+              </w:rPr>
+              <w:t>5</w:t>
+            </w:r>
+            <w:r>
+              <w:rPr>
+                <w:lang w:val="en-GB"/>
+              </w:rPr>
+              <w:t>-</w:t>
+            </w:r>
+            <w:r>
+              <w:rPr>
+                <w:lang w:val="en-GB"/>
+              </w:rPr>
+              <w:t xml:space="preserve">Mortality </w:t>
+            </w:r>
+            <w:r>
+              <w:rPr>
+                <w:lang w:val="en-GB"/>
+              </w:rPr>
+              <w:t xml:space="preserve">(%, </w:t>
+            </w:r>
+            <w:r>
+              <w:rPr>
+                <w:lang w:val="en-GB"/>
+              </w:rPr>
+              <w:t>2018</w:t>
+            </w:r>
+            <w:r>
+              <w:rPr>
+                <w:lang w:val="en-GB"/>
+              </w:rPr>
+              <w:t>)</w:t>
+            </w:r>
+          </w:p>
+        </w:tc>
+        <w:tc>
+          <w:tcPr>
+            <w:tcW w:w="1447" w:type="dxa"/>
+          </w:tcPr>
+          <w:p>
+            <w:pPr>
+              <w:jc w:val="center"/>
+              <w:rPr>
+                <w:lang w:val="en-GB"/>
+              </w:rPr>
+            </w:pPr>
+            <w:r>
+              <w:rPr>
+                <w:lang w:val="en-GB"/>
+              </w:rPr>
+              <w:t xml:space="preserve">Out-of-school </w:t>
+            </w:r>
+            <w:r>
+              <w:rPr>
+                <w:lang w:val="en-GB"/>
+              </w:rPr>
+              <w:t xml:space="preserve">Female </w:t>
+            </w:r>
+            <w:r>
+              <w:rPr>
+                <w:lang w:val="en-GB"/>
+              </w:rPr>
+              <w:t>(</w:t>
+            </w:r>
+            <w:r>
+              <w:rPr>
+                <w:lang w:val="en-GB"/>
+              </w:rPr>
+              <w:t>Primary</w:t>
+            </w:r>
+            <w:r>
+              <w:rPr>
+                <w:lang w:val="en-GB"/>
+              </w:rPr>
+              <w:t>, %)</w:t>
+            </w:r>
+          </w:p>
+        </w:tc>
+        <w:tc>
+          <w:tcPr>
+            <w:tcW w:w="1448" w:type="dxa"/>
+          </w:tcPr>
+          <w:p>
+            <w:pPr>
+              <w:jc w:val="center"/>
+              <w:rPr>
+                <w:lang w:val="en-GB"/>
+              </w:rPr>
+            </w:pPr>
+            <w:r>
+              <w:rPr>
+                <w:lang w:val="en-GB"/>
+              </w:rPr>
+              <w:t xml:space="preserve">Out-of-school </w:t>
+            </w:r>
+            <w:r>
+              <w:rPr>
+                <w:lang w:val="en-GB"/>
+              </w:rPr>
+              <w:t>M</w:t>
+            </w:r>
+            <w:r>
+              <w:rPr>
+                <w:lang w:val="en-GB"/>
+              </w:rPr>
+              <w:t>ale (Primary, %)</w:t>
+            </w:r>
+          </w:p>
+        </w:tc>
+        <w:tc>
+          <w:tcPr>
+            <w:tcW w:w="1545" w:type="dxa"/>
+          </w:tcPr>
+          <w:p>
+            <w:pPr>
+              <w:jc w:val="center"/>
+              <w:rPr>
+                <w:lang w:val="en-GB"/>
+              </w:rPr>
+            </w:pPr>
+            <w:r>
+              <w:rPr>
+                <w:lang w:val="en-GB"/>
+              </w:rPr>
+              <w:t>life expectancy</w:t>
+            </w:r>
+            <w:r>
+              <w:rPr>
+                <w:lang w:val="en-GB"/>
+              </w:rPr>
+              <w:t xml:space="preserve"> (Years)</w:t>
+            </w:r>
+          </w:p>
+        </w:tc>
+        <w:tc>
+          <w:tcPr>
+            <w:tcW w:w="1036" w:type="dxa"/>
+          </w:tcPr>
+          <w:p>
+            <w:pPr>
+              <w:jc w:val="center"/>
+              <w:rPr>
+                <w:lang w:val="en-GB"/>
+              </w:rPr>
+            </w:pPr>
+            <w:r>
+              <w:rPr>
+                <w:lang w:val="en-GB"/>
+              </w:rPr>
+              <w:t xml:space="preserve">Institutional </w:t>
+            </w:r>
+            <w:r>
+              <w:rPr>
+                <w:lang w:val="en-GB"/>
+              </w:rPr>
+              <w:t>Delivery (%)</w:t>
+            </w:r>
+          </w:p>
+        </w:tc>
+        <w:tc>
+          <w:tcPr>
+            <w:tcW w:w="1276" w:type="dxa"/>
+          </w:tcPr>
+          <w:p>
+            <w:pPr>
+              <w:jc w:val="center"/>
+              <w:rPr>
+                <w:lang w:val="en-GB"/>
+              </w:rPr>
+            </w:pPr>
+            <w:r>
+              <w:rPr>
+                <w:lang w:val="en-GB"/>
+              </w:rPr>
+              <w:t>GPPP (USD K)</w:t>
+            </w:r>
+          </w:p>
+        </w:tc>
+        <w:tc>
+          <w:tcPr>
+            <w:tcW w:w="1143" w:type="dxa"/>
+          </w:tcPr>
+          <w:p>
+            <w:pPr>
+              <w:jc w:val="center"/>
+              <w:rPr>
+                <w:lang w:val="en-GB"/>
+              </w:rPr>
+            </w:pPr>
+            <w:r>
+              <w:rPr>
+                <w:lang w:val="en-GB"/>
+              </w:rPr>
+              <w:t>Mother’s Benefits (%</w:t>
+            </w:r>
+            <w:r>
+              <w:rPr>
+                <w:lang w:val="en-GB"/>
+              </w:rPr>
+              <w:t>)</w:t>
+            </w:r>
+          </w:p>
+        </w:tc>
+      </w:tr>
+    </w:tbl>
+    <w:p>
+      <w:pPr>
+        <w:rPr>
+          <w:lang w:val="en-GB"/>
+        </w:rPr>
+      </w:pPr>
+    </w:p>
+    <w:p>
+      <w:pPr>
+        <w:rPr>
+          <w:lang w:val="en-GB"/>
+        </w:rPr>
+      </w:pPr>
+      <w:r>
+        <w:rPr>
+          <w:lang w:val="en-GB"/>
+        </w:rPr>
+        <w:t>Possible multicoll:</w:t>
+      </w:r>
+    </w:p>
+    <w:p>
+      <w:pPr>
+        <w:pStyle w:val="ListParagraph"/>
+        <w:numPr>
+          <w:ilvl w:val="0"/>
+          <w:numId w:val="2"/>
+        </w:numPr>
+        <w:rPr>
+          <w:lang w:val="en-GB"/>
+        </w:rPr>
+      </w:pPr>
+      <w:r>
+        <w:rPr>
+          <w:lang w:val="en-GB"/>
+        </w:rPr>
+        <w:t>X1-X2</w:t>
+      </w:r>
+    </w:p>
+    <w:p>
+      <w:pPr>
+        <w:pStyle w:val="ListParagraph"/>
+        <w:numPr>
+          <w:ilvl w:val="0"/>
+          <w:numId w:val="2"/>
+        </w:numPr>
+        <w:rPr>
+          <w:lang w:val="en-GB"/>
+        </w:rPr>
+      </w:pPr>
+      <w:r>
+        <w:rPr>
+          <w:lang w:val="en-GB"/>
+        </w:rPr>
+        <w:t>X1-X5</w:t>
+      </w:r>
+    </w:p>
+    <w:p>
+      <w:pPr>
+        <w:pStyle w:val="ListParagraph"/>
+        <w:numPr>
+          <w:ilvl w:val="0"/>
+          <w:numId w:val="2"/>
+        </w:numPr>
+        <w:rPr>
+          <w:lang w:val="en-GB"/>
+        </w:rPr>
+      </w:pPr>
+      <w:r>
+        <w:rPr>
+          <w:lang w:val="en-GB"/>
+        </w:rPr>
+        <w:t>X1-X6</w:t>
+      </w:r>
+    </w:p>
+    <w:p>
+      <w:pPr>
+        <w:rPr>
+          <w:lang w:val="en-GB"/>
+        </w:rPr>
+      </w:pPr>
+      <w:r>
+        <w:rPr>
+          <w:lang w:val="en-GB"/>
+        </w:rPr>
+        <w:t>Questions:</w:t>
+      </w:r>
+    </w:p>
+    <w:p>
+      <w:pPr>
+        <w:pStyle w:val="ListParagraph"/>
+        <w:numPr>
+          <w:ilvl w:val="0"/>
+          <w:numId w:val="3"/>
+        </w:numPr>
+        <w:rPr>
+          <w:lang w:val="en-GB"/>
+        </w:rPr>
+      </w:pPr>
+      <w:r>
+        <w:rPr>
+          <w:lang w:val="en-GB"/>
+        </w:rPr>
+        <w:t>X1:</w:t>
+      </w:r>
+    </w:p>
+    <w:p>
+      <w:pPr>
+        <w:pStyle w:val="ListParagraph"/>
+        <w:numPr>
+          <w:ilvl w:val="1"/>
+          <w:numId w:val="3"/>
+        </w:numPr>
+        <w:rPr>
+          <w:lang w:val="en-GB"/>
+        </w:rPr>
+      </w:pPr>
+      <w:r>
+        <w:rPr>
+          <w:lang w:val="en-GB"/>
+        </w:rPr>
+        <w:t>Primary vs Qualitative vs Cofounders</w:t>
+      </w:r>
+    </w:p>
+    <w:p>
+      <w:pPr>
+        <w:pStyle w:val="ListParagraph"/>
+        <w:numPr>
+          <w:ilvl w:val="0"/>
+          <w:numId w:val="3"/>
+        </w:numPr>
+        <w:rPr>
+          <w:lang w:val="en-GB"/>
+        </w:rPr>
+      </w:pPr>
+      <w:r>
+        <w:rPr>
+          <w:lang w:val="en-GB"/>
+        </w:rPr>
+        <w:t>Bad conditioning:</w:t>
+      </w:r>
+    </w:p>
+    <w:p>
+      <w:pPr>
+        <w:pStyle w:val="ListParagraph"/>
+        <w:numPr>
+          <w:ilvl w:val="1"/>
+          <w:numId w:val="3"/>
+        </w:numPr>
+        <w:rPr>
+          <w:lang w:val="en-GB"/>
+        </w:rPr>
+      </w:pPr>
+      <w:r>
+        <w:rPr>
+          <w:lang w:val="en-GB"/>
+        </w:rPr>
+        <w:t>Health life exp vs institutional del</w:t>
+      </w:r>
+    </w:p>
+    <w:p>
+      <w:pPr>
+        <w:pStyle w:val="ListParagraph"/>
+        <w:numPr>
+          <w:ilvl w:val="1"/>
+          <w:numId w:val="3"/>
+        </w:numPr>
+        <w:rPr>
+          <w:lang w:val="en-GB"/>
+        </w:rPr>
+      </w:pPr>
+      <w:r>
+        <w:rPr>
+          <w:lang w:val="en-GB"/>
+        </w:rPr>
+        <w:t>GDPP interaction</w:t>
+      </w:r>
+    </w:p>
+    <w:p>
+      <w:pPr>
+        <w:pStyle w:val="ListParagraph"/>
+        <w:numPr>
+          <w:ilvl w:val="0"/>
+          <w:numId w:val="3"/>
+        </w:numPr>
+        <w:rPr>
+          <w:lang w:val="en-GB"/>
+        </w:rPr>
+      </w:pPr>
+      <w:r>
+        <w:rPr>
+          <w:lang w:val="en-GB"/>
+        </w:rPr>
+        <w:t>Multicollinearity: Chose less correlation?</w:t>
+      </w:r>
+    </w:p>
+    <w:p>
+      <w:pPr>
+        <w:rPr>
+          <w:lang w:val="en-GB"/>
+        </w:rPr>
+      </w:pPr>
+    </w:p>
+    <w:p>
+      <w:pPr>
+        <w:pStyle w:val="ListParagraph"/>
+        <w:numPr>
+          <w:ilvl w:val="0"/>
+          <w:numId w:val="4"/>
+        </w:numPr>
+        <w:rPr>
+          <w:lang w:val="en-GB"/>
+        </w:rPr>
+      </w:pPr>
+      <w:r>
+        <w:rPr>
+          <w:lang w:val="en-GB"/>
+        </w:rPr>
+        <w:t>Try out</w:t>
+      </w:r>
+      <w:r>
+        <w:rPr>
+          <w:lang w:val="en-GB"/>
+        </w:rPr>
+        <w:t xml:space="preserve"> all possible models (possibly robustness)</w:t>
+      </w:r>
+    </w:p>
+    <w:p>
+      <w:pPr>
+        <w:pStyle w:val="ListParagraph"/>
+        <w:numPr>
+          <w:ilvl w:val="0"/>
+          <w:numId w:val="4"/>
+        </w:numPr>
+        <w:rPr>
+          <w:lang w:val="en-GB"/>
+        </w:rPr>
+      </w:pPr>
+      <w:r>
+        <w:rPr>
+          <w:lang w:val="en-GB"/>
+        </w:rPr>
+        <w:t>Don’t change</w:t>
+      </w:r>
+      <w:r>
+        <w:rPr>
+          <w:lang w:val="en-GB"/>
+        </w:rPr>
+        <w:t xml:space="preserve"> </w:t>
+      </w:r>
+      <w:r>
+        <w:rPr>
+          <w:lang w:val="en-GB"/>
+        </w:rPr>
+        <w:t>GDPP to qual</w:t>
+      </w:r>
+    </w:p>
+    <w:p>
+      <w:pPr>
+        <w:pStyle w:val="ListParagraph"/>
+        <w:numPr>
+          <w:ilvl w:val="0"/>
+          <w:numId w:val="4"/>
+        </w:numPr>
+        <w:rPr>
+          <w:lang w:val="en-GB"/>
+        </w:rPr>
+      </w:pPr>
+      <w:r>
+        <w:rPr>
+          <w:lang w:val="en-GB"/>
+        </w:rPr>
+        <w:t>Healthcare: number of beds possible</w:t>
+      </w:r>
+    </w:p>
+    <w:p>
+      <w:pPr>
+        <w:pStyle w:val="ListParagraph"/>
+        <w:numPr>
+          <w:ilvl w:val="0"/>
+          <w:numId w:val="4"/>
+        </w:numPr>
+        <w:rPr>
+          <w:lang w:val="en-GB"/>
+        </w:rPr>
+      </w:pPr>
+      <w:r>
+        <w:rPr>
+          <w:lang w:val="en-GB"/>
+        </w:rPr>
+        <w:t>Weight by population</w:t>
+      </w:r>
+    </w:p>
+    <w:p>
+      <w:pPr>
+        <w:pStyle w:val="ListParagraph"/>
+        <w:numPr>
+          <w:ilvl w:val="0"/>
+          <w:numId w:val="4"/>
+        </w:numPr>
+        <w:rPr>
+          <w:lang w:val="en-GB"/>
+        </w:rPr>
+      </w:pPr>
+      <w:r>
+        <w:rPr>
+          <w:lang w:val="en-GB"/>
+        </w:rPr>
+        <w:t>Normal Distribution is always preferred</w:t>
+      </w:r>
+    </w:p>
+    <w:p>
+      <w:pPr>
+        <w:pStyle w:val="ListParagraph"/>
+        <w:numPr>
+          <w:ilvl w:val="0"/>
+          <w:numId w:val="4"/>
+        </w:numPr>
+        <w:rPr>
+          <w:lang w:val="en-GB"/>
+        </w:rPr>
+      </w:pPr>
+      <w:r>
+        <w:rPr>
+          <w:lang w:val="en-GB"/>
+        </w:rPr>
+        <w:t>If data is weird, check why</w:t>
+      </w:r>
+    </w:p>
+    <w:p>
+      <w:pPr>
+        <w:pStyle w:val="ListParagraph"/>
+        <w:numPr>
+          <w:ilvl w:val="0"/>
+          <w:numId w:val="4"/>
+        </w:numPr>
+        <w:rPr>
+          <w:lang w:val="en-GB"/>
+        </w:rPr>
+      </w:pPr>
+      <w:r>
+        <w:rPr>
+          <w:lang w:val="en-GB"/>
+        </w:rPr>
+        <w:t>Check variation via histogram + table summary</w:t>
+      </w:r>
+    </w:p>
     <w:sectPr>
       <w:pgSz w:w="12240" w:h="15840"/>
       <w:pgMar w:top="1440" w:right="1440" w:bottom="1440" w:left="1440" w:header="720" w:footer="720" w:gutter="0"/>
@@ -1201,6 +1884,273 @@
 <file path=word/numbering.xml><?xml version="1.0" encoding="utf-8"?>
 <w:numbering xmlns:wpc="http://schemas.microsoft.com/office/word/2010/wordprocessingCanvas" xmlns:cx="http://schemas.microsoft.com/office/drawing/2014/chartex" xmlns:cx1="http://schemas.microsoft.com/office/drawing/2015/9/8/chartex" xmlns:cx2="http://schemas.microsoft.com/office/drawing/2015/10/21/chartex" xmlns:cx3="http://schemas.microsoft.com/office/drawing/2016/5/9/chartex" xmlns:cx4="http://schemas.microsoft.com/office/drawing/2016/5/10/chartex" xmlns:cx5="http://schemas.microsoft.com/office/drawing/2016/5/11/chartex" xmlns:cx6="http://schemas.microsoft.com/office/drawing/2016/5/12/chartex" xmlns:cx7="http://schemas.microsoft.com/office/drawing/2016/5/13/chartex" xmlns:cx8="http://schemas.microsoft.com/office/drawing/2016/5/14/chartex" xmlns:mc="http://schemas.openxmlformats.org/markup-compatibility/2006" xmlns:aink="http://schemas.microsoft.com/office/drawing/2016/ink" xmlns:am3d="http://schemas.microsoft.com/office/drawing/2017/model3d" xmlns:o="urn:schemas-microsoft-com:office:office" xmlns:r="http://schemas.openxmlformats.org/officeDocument/2006/relationships" xmlns:m="http://schemas.openxmlformats.org/officeDocument/2006/math" xmlns:v="urn:schemas-microsoft-com:vml" xmlns:wp14="http://schemas.microsoft.com/office/word/2010/wordprocessingDrawing" xmlns:wp="http://schemas.openxmlformats.org/drawingml/2006/wordprocessingDrawing" xmlns:w10="urn:schemas-microsoft-com:office:word" xmlns:w="http://schemas.openxmlformats.org/wordprocessingml/2006/main" xmlns:w14="http://schemas.microsoft.com/office/word/2010/wordml" xmlns:w15="http://schemas.microsoft.com/office/word/2012/wordml" xmlns:w16cex="http://schemas.microsoft.com/office/word/2018/wordml/cex" xmlns:w16cid="http://schemas.microsoft.com/office/word/2016/wordml/cid" xmlns:w16="http://schemas.microsoft.com/office/word/2018/wordml" xmlns:w16sdtdh="http://schemas.microsoft.com/office/word/2020/wordml/sdtdatahash" xmlns:w16se="http://schemas.microsoft.com/office/word/2015/wordml/symex" xmlns:wpg="http://schemas.microsoft.com/office/word/2010/wordprocessingGroup" xmlns:wpi="http://schemas.microsoft.com/office/word/2010/wordprocessingInk" xmlns:wne="http://schemas.microsoft.com/office/word/2006/wordml" xmlns:wps="http://schemas.microsoft.com/office/word/2010/wordprocessingShape" mc:Ignorable="w14 w15 w16se w16cid w16 w16cex w16sdtdh wp14">
   <w:abstractNum w:abstractNumId="0" w15:restartNumberingAfterBreak="0">
+    <w:nsid w:val="0FF83E08"/>
+    <w:multiLevelType w:val="hybridMultilevel"/>
+    <w:tmpl w:val="0A744EAC"/>
+    <w:lvl w:ilvl="0" w:tplc="17EC0E96">
+      <w:start w:val="1"/>
+      <w:numFmt w:val="upperRoman"/>
+      <w:lvlText w:val="%1."/>
+      <w:lvlJc w:val="left"/>
+      <w:pPr>
+        <w:ind w:left="1080" w:hanging="720"/>
+      </w:pPr>
+      <w:rPr>
+        <w:rFonts w:hint="default"/>
+      </w:rPr>
+    </w:lvl>
+    <w:lvl w:ilvl="1" w:tplc="04090019" w:tentative="1">
+      <w:start w:val="1"/>
+      <w:numFmt w:val="lowerLetter"/>
+      <w:lvlText w:val="%2."/>
+      <w:lvlJc w:val="left"/>
+      <w:pPr>
+        <w:ind w:left="1440" w:hanging="360"/>
+      </w:pPr>
+    </w:lvl>
+    <w:lvl w:ilvl="2" w:tplc="0409001B" w:tentative="1">
+      <w:start w:val="1"/>
+      <w:numFmt w:val="lowerRoman"/>
+      <w:lvlText w:val="%3."/>
+      <w:lvlJc w:val="right"/>
+      <w:pPr>
+        <w:ind w:left="2160" w:hanging="180"/>
+      </w:pPr>
+    </w:lvl>
+    <w:lvl w:ilvl="3" w:tplc="0409000F" w:tentative="1">
+      <w:start w:val="1"/>
+      <w:numFmt w:val="decimal"/>
+      <w:lvlText w:val="%4."/>
+      <w:lvlJc w:val="left"/>
+      <w:pPr>
+        <w:ind w:left="2880" w:hanging="360"/>
+      </w:pPr>
+    </w:lvl>
+    <w:lvl w:ilvl="4" w:tplc="04090019" w:tentative="1">
+      <w:start w:val="1"/>
+      <w:numFmt w:val="lowerLetter"/>
+      <w:lvlText w:val="%5."/>
+      <w:lvlJc w:val="left"/>
+      <w:pPr>
+        <w:ind w:left="3600" w:hanging="360"/>
+      </w:pPr>
+    </w:lvl>
+    <w:lvl w:ilvl="5" w:tplc="0409001B" w:tentative="1">
+      <w:start w:val="1"/>
+      <w:numFmt w:val="lowerRoman"/>
+      <w:lvlText w:val="%6."/>
+      <w:lvlJc w:val="right"/>
+      <w:pPr>
+        <w:ind w:left="4320" w:hanging="180"/>
+      </w:pPr>
+    </w:lvl>
+    <w:lvl w:ilvl="6" w:tplc="0409000F" w:tentative="1">
+      <w:start w:val="1"/>
+      <w:numFmt w:val="decimal"/>
+      <w:lvlText w:val="%7."/>
+      <w:lvlJc w:val="left"/>
+      <w:pPr>
+        <w:ind w:left="5040" w:hanging="360"/>
+      </w:pPr>
+    </w:lvl>
+    <w:lvl w:ilvl="7" w:tplc="04090019" w:tentative="1">
+      <w:start w:val="1"/>
+      <w:numFmt w:val="lowerLetter"/>
+      <w:lvlText w:val="%8."/>
+      <w:lvlJc w:val="left"/>
+      <w:pPr>
+        <w:ind w:left="5760" w:hanging="360"/>
+      </w:pPr>
+    </w:lvl>
+    <w:lvl w:ilvl="8" w:tplc="0409001B" w:tentative="1">
+      <w:start w:val="1"/>
+      <w:numFmt w:val="lowerRoman"/>
+      <w:lvlText w:val="%9."/>
+      <w:lvlJc w:val="right"/>
+      <w:pPr>
+        <w:ind w:left="6480" w:hanging="180"/>
+      </w:pPr>
+    </w:lvl>
+  </w:abstractNum>
+  <w:abstractNum w:abstractNumId="1" w15:restartNumberingAfterBreak="0">
+    <w:nsid w:val="14496825"/>
+    <w:multiLevelType w:val="hybridMultilevel"/>
+    <w:tmpl w:val="ADBA556C"/>
+    <w:lvl w:ilvl="0" w:tplc="1D0EFDE4">
+      <w:start w:val="1"/>
+      <w:numFmt w:val="decimal"/>
+      <w:lvlText w:val="%1."/>
+      <w:lvlJc w:val="left"/>
+      <w:pPr>
+        <w:ind w:left="408" w:hanging="360"/>
+      </w:pPr>
+      <w:rPr>
+        <w:rFonts w:hint="default"/>
+      </w:rPr>
+    </w:lvl>
+    <w:lvl w:ilvl="1" w:tplc="04090019">
+      <w:start w:val="1"/>
+      <w:numFmt w:val="lowerLetter"/>
+      <w:lvlText w:val="%2."/>
+      <w:lvlJc w:val="left"/>
+      <w:pPr>
+        <w:ind w:left="1128" w:hanging="360"/>
+      </w:pPr>
+    </w:lvl>
+    <w:lvl w:ilvl="2" w:tplc="0409001B">
+      <w:start w:val="1"/>
+      <w:numFmt w:val="lowerRoman"/>
+      <w:lvlText w:val="%3."/>
+      <w:lvlJc w:val="right"/>
+      <w:pPr>
+        <w:ind w:left="1848" w:hanging="180"/>
+      </w:pPr>
+    </w:lvl>
+    <w:lvl w:ilvl="3" w:tplc="0409000F" w:tentative="1">
+      <w:start w:val="1"/>
+      <w:numFmt w:val="decimal"/>
+      <w:lvlText w:val="%4."/>
+      <w:lvlJc w:val="left"/>
+      <w:pPr>
+        <w:ind w:left="2568" w:hanging="360"/>
+      </w:pPr>
+    </w:lvl>
+    <w:lvl w:ilvl="4" w:tplc="04090019" w:tentative="1">
+      <w:start w:val="1"/>
+      <w:numFmt w:val="lowerLetter"/>
+      <w:lvlText w:val="%5."/>
+      <w:lvlJc w:val="left"/>
+      <w:pPr>
+        <w:ind w:left="3288" w:hanging="360"/>
+      </w:pPr>
+    </w:lvl>
+    <w:lvl w:ilvl="5" w:tplc="0409001B" w:tentative="1">
+      <w:start w:val="1"/>
+      <w:numFmt w:val="lowerRoman"/>
+      <w:lvlText w:val="%6."/>
+      <w:lvlJc w:val="right"/>
+      <w:pPr>
+        <w:ind w:left="4008" w:hanging="180"/>
+      </w:pPr>
+    </w:lvl>
+    <w:lvl w:ilvl="6" w:tplc="0409000F" w:tentative="1">
+      <w:start w:val="1"/>
+      <w:numFmt w:val="decimal"/>
+      <w:lvlText w:val="%7."/>
+      <w:lvlJc w:val="left"/>
+      <w:pPr>
+        <w:ind w:left="4728" w:hanging="360"/>
+      </w:pPr>
+    </w:lvl>
+    <w:lvl w:ilvl="7" w:tplc="04090019" w:tentative="1">
+      <w:start w:val="1"/>
+      <w:numFmt w:val="lowerLetter"/>
+      <w:lvlText w:val="%8."/>
+      <w:lvlJc w:val="left"/>
+      <w:pPr>
+        <w:ind w:left="5448" w:hanging="360"/>
+      </w:pPr>
+    </w:lvl>
+    <w:lvl w:ilvl="8" w:tplc="0409001B" w:tentative="1">
+      <w:start w:val="1"/>
+      <w:numFmt w:val="lowerRoman"/>
+      <w:lvlText w:val="%9."/>
+      <w:lvlJc w:val="right"/>
+      <w:pPr>
+        <w:ind w:left="6168" w:hanging="180"/>
+      </w:pPr>
+    </w:lvl>
+  </w:abstractNum>
+  <w:abstractNum w:abstractNumId="2" w15:restartNumberingAfterBreak="0">
+    <w:nsid w:val="6F9E52CA"/>
+    <w:multiLevelType w:val="hybridMultilevel"/>
+    <w:tmpl w:val="162C1348"/>
+    <w:lvl w:ilvl="0" w:tplc="0409000F">
+      <w:start w:val="1"/>
+      <w:numFmt w:val="decimal"/>
+      <w:lvlText w:val="%1."/>
+      <w:lvlJc w:val="left"/>
+      <w:pPr>
+        <w:ind w:left="720" w:hanging="360"/>
+      </w:pPr>
+      <w:rPr>
+        <w:rFonts w:hint="default"/>
+      </w:rPr>
+    </w:lvl>
+    <w:lvl w:ilvl="1" w:tplc="04090019" w:tentative="1">
+      <w:start w:val="1"/>
+      <w:numFmt w:val="lowerLetter"/>
+      <w:lvlText w:val="%2."/>
+      <w:lvlJc w:val="left"/>
+      <w:pPr>
+        <w:ind w:left="1440" w:hanging="360"/>
+      </w:pPr>
+    </w:lvl>
+    <w:lvl w:ilvl="2" w:tplc="0409001B" w:tentative="1">
+      <w:start w:val="1"/>
+      <w:numFmt w:val="lowerRoman"/>
+      <w:lvlText w:val="%3."/>
+      <w:lvlJc w:val="right"/>
+      <w:pPr>
+        <w:ind w:left="2160" w:hanging="180"/>
+      </w:pPr>
+    </w:lvl>
+    <w:lvl w:ilvl="3" w:tplc="0409000F" w:tentative="1">
+      <w:start w:val="1"/>
+      <w:numFmt w:val="decimal"/>
+      <w:lvlText w:val="%4."/>
+      <w:lvlJc w:val="left"/>
+      <w:pPr>
+        <w:ind w:left="2880" w:hanging="360"/>
+      </w:pPr>
+    </w:lvl>
+    <w:lvl w:ilvl="4" w:tplc="04090019" w:tentative="1">
+      <w:start w:val="1"/>
+      <w:numFmt w:val="lowerLetter"/>
+      <w:lvlText w:val="%5."/>
+      <w:lvlJc w:val="left"/>
+      <w:pPr>
+        <w:ind w:left="3600" w:hanging="360"/>
+      </w:pPr>
+    </w:lvl>
+    <w:lvl w:ilvl="5" w:tplc="0409001B" w:tentative="1">
+      <w:start w:val="1"/>
+      <w:numFmt w:val="lowerRoman"/>
+      <w:lvlText w:val="%6."/>
+      <w:lvlJc w:val="right"/>
+      <w:pPr>
+        <w:ind w:left="4320" w:hanging="180"/>
+      </w:pPr>
+    </w:lvl>
+    <w:lvl w:ilvl="6" w:tplc="0409000F" w:tentative="1">
+      <w:start w:val="1"/>
+      <w:numFmt w:val="decimal"/>
+      <w:lvlText w:val="%7."/>
+      <w:lvlJc w:val="left"/>
+      <w:pPr>
+        <w:ind w:left="5040" w:hanging="360"/>
+      </w:pPr>
+    </w:lvl>
+    <w:lvl w:ilvl="7" w:tplc="04090019" w:tentative="1">
+      <w:start w:val="1"/>
+      <w:numFmt w:val="lowerLetter"/>
+      <w:lvlText w:val="%8."/>
+      <w:lvlJc w:val="left"/>
+      <w:pPr>
+        <w:ind w:left="5760" w:hanging="360"/>
+      </w:pPr>
+    </w:lvl>
+    <w:lvl w:ilvl="8" w:tplc="0409001B" w:tentative="1">
+      <w:start w:val="1"/>
+      <w:numFmt w:val="lowerRoman"/>
+      <w:lvlText w:val="%9."/>
+      <w:lvlJc w:val="right"/>
+      <w:pPr>
+        <w:ind w:left="6480" w:hanging="180"/>
+      </w:pPr>
+    </w:lvl>
+  </w:abstractNum>
+  <w:abstractNum w:abstractNumId="3" w15:restartNumberingAfterBreak="0">
     <w:nsid w:val="762378B4"/>
     <w:multiLevelType w:val="hybridMultilevel"/>
     <w:tmpl w:val="12FA75F6"/>
@@ -1293,6 +2243,15 @@
     </w:lvl>
   </w:abstractNum>
   <w:num w:numId="1">
+    <w:abstractNumId w:val="3"/>
+  </w:num>
+  <w:num w:numId="2">
+    <w:abstractNumId w:val="2"/>
+  </w:num>
+  <w:num w:numId="3">
+    <w:abstractNumId w:val="1"/>
+  </w:num>
+  <w:num w:numId="4">
     <w:abstractNumId w:val="0"/>
   </w:num>
 </w:numbering>
@@ -1421,6 +2380,7 @@
     <w:lsdException w:name="HTML Sample" w:semiHidden="1" w:unhideWhenUsed="1"/>
     <w:lsdException w:name="HTML Typewriter" w:semiHidden="1" w:unhideWhenUsed="1"/>
     <w:lsdException w:name="HTML Variable" w:semiHidden="1" w:unhideWhenUsed="1"/>
+    <w:lsdException w:name="Normal Table" w:semiHidden="1" w:unhideWhenUsed="1"/>
     <w:lsdException w:name="annotation subject" w:semiHidden="1" w:unhideWhenUsed="1"/>
     <w:lsdException w:name="No List" w:semiHidden="1" w:unhideWhenUsed="1"/>
     <w:lsdException w:name="Outline List 1" w:semiHidden="1" w:unhideWhenUsed="1"/>
@@ -1467,8 +2427,10 @@
     <w:lsdException w:name="Table Subtle 2" w:semiHidden="1" w:unhideWhenUsed="1"/>
     <w:lsdException w:name="Table Web 1" w:semiHidden="1" w:unhideWhenUsed="1"/>
     <w:lsdException w:name="Table Web 2" w:semiHidden="1" w:unhideWhenUsed="1"/>
+    <w:lsdException w:name="Table Web 3" w:semiHidden="1" w:unhideWhenUsed="1"/>
     <w:lsdException w:name="Balloon Text" w:semiHidden="1" w:unhideWhenUsed="1"/>
     <w:lsdException w:name="Table Grid" w:uiPriority="39"/>
+    <w:lsdException w:name="Table Theme" w:semiHidden="1" w:unhideWhenUsed="1"/>
     <w:lsdException w:name="Placeholder Text" w:semiHidden="1"/>
     <w:lsdException w:name="No Spacing" w:uiPriority="1" w:qFormat="1"/>
     <w:lsdException w:name="Light Shading" w:uiPriority="60"/>

</xml_diff>